<commit_message>
six modified files and 7 new files
</commit_message>
<xml_diff>
--- a/ggd.docx
+++ b/ggd.docx
@@ -1,6 +1,6 @@
 
 <file path=word/document.xml><?xml version="1.0" encoding="utf-8"?>
-<w:document xmlns:o="urn:schemas-microsoft-com:office:office" xmlns:r="http://schemas.openxmlformats.org/officeDocument/2006/relationships" xmlns:v="urn:schemas-microsoft-com:vml" xmlns:w="http://schemas.openxmlformats.org/wordprocessingml/2006/main" xmlns:w10="urn:schemas-microsoft-com:office:word" xmlns:wp="http://schemas.openxmlformats.org/drawingml/2006/wordprocessingDrawing" xmlns:wps="http://schemas.microsoft.com/office/word/2010/wordprocessingShape" xmlns:wpg="http://schemas.microsoft.com/office/word/2010/wordprocessingGroup" xmlns:mc="http://schemas.openxmlformats.org/markup-compatibility/2006" xmlns:wp14="http://schemas.microsoft.com/office/word/2010/wordprocessingDrawing" xmlns:w14="http://schemas.microsoft.com/office/word/2010/wordml" mc:Ignorable="w14 wp14">
+<w:document xmlns:o="urn:schemas-microsoft-com:office:office" xmlns:r="http://schemas.openxmlformats.org/officeDocument/2006/relationships" xmlns:v="urn:schemas-microsoft-com:vml" xmlns:w="http://schemas.openxmlformats.org/wordprocessingml/2006/main" xmlns:w10="urn:schemas-microsoft-com:office:word" xmlns:wp="http://schemas.openxmlformats.org/drawingml/2006/wordprocessingDrawing" xmlns:wps="http://schemas.microsoft.com/office/word/2010/wordprocessingShape" xmlns:wpg="http://schemas.microsoft.com/office/word/2010/wordprocessingGroup" xmlns:mc="http://schemas.openxmlformats.org/markup-compatibility/2006" xmlns:wp14="http://schemas.microsoft.com/office/word/2010/wordprocessingDrawing" xmlns:w14="http://schemas.microsoft.com/office/word/2010/wordml" xmlns:w15="http://schemas.microsoft.com/office/word/2012/wordml" mc:Ignorable="w14 wp14 w15">
   <w:body>
     <w:p>
       <w:pPr>
@@ -65,6 +65,41 @@
       <w:r>
         <w:rPr/>
         <w:t>Waterpokken &lt;=&gt; Apenpokken</w:t>
+      </w:r>
+    </w:p>
+    <w:p>
+      <w:pPr>
+        <w:pStyle w:val="Heading3"/>
+        <w:spacing w:lineRule="auto" w:line="259"/>
+        <w:rPr/>
+      </w:pPr>
+      <w:r>
+        <w:rPr/>
+        <w:t>Bezoekadres publiekslocatie</w:t>
+      </w:r>
+    </w:p>
+    <w:p>
+      <w:pPr>
+        <w:pStyle w:val="TextBody"/>
+        <w:rPr/>
+      </w:pPr>
+      <w:bookmarkStart w:id="0" w:name="yui_3_3_0_1_17228686864594261"/>
+      <w:bookmarkEnd w:id="0"/>
+      <w:r>
+        <w:rPr/>
+        <w:t>Zalmstraat 7</w:t>
+        <w:br/>
+        <w:t>3016 DS Rotterdam</w:t>
+      </w:r>
+    </w:p>
+    <w:p>
+      <w:pPr>
+        <w:pStyle w:val="Normal"/>
+        <w:spacing w:lineRule="auto" w:line="259"/>
+        <w:rPr/>
+      </w:pPr>
+      <w:r>
+        <w:rPr/>
       </w:r>
     </w:p>
     <w:p>
@@ -1233,7 +1268,7 @@
       <w:footerReference w:type="default" r:id="rId4"/>
       <w:type w:val="nextPage"/>
       <w:pgSz w:w="11906" w:h="16838"/>
-      <w:pgMar w:left="1417" w:right="1417" w:header="0" w:top="1417" w:footer="1417" w:bottom="1960" w:gutter="0"/>
+      <w:pgMar w:left="1417" w:right="1417" w:gutter="0" w:header="0" w:top="1417" w:footer="1417" w:bottom="1960"/>
       <w:pgNumType w:fmt="decimal"/>
       <w:formProt w:val="false"/>
       <w:textDirection w:val="lrTb"/>
@@ -1244,7 +1279,7 @@
 </file>
 
 <file path=word/footer1.xml><?xml version="1.0" encoding="utf-8"?>
-<w:ftr xmlns:o="urn:schemas-microsoft-com:office:office" xmlns:r="http://schemas.openxmlformats.org/officeDocument/2006/relationships" xmlns:v="urn:schemas-microsoft-com:vml" xmlns:w="http://schemas.openxmlformats.org/wordprocessingml/2006/main" xmlns:w10="urn:schemas-microsoft-com:office:word" xmlns:wp="http://schemas.openxmlformats.org/drawingml/2006/wordprocessingDrawing" xmlns:wps="http://schemas.microsoft.com/office/word/2010/wordprocessingShape" xmlns:wpg="http://schemas.microsoft.com/office/word/2010/wordprocessingGroup" xmlns:mc="http://schemas.openxmlformats.org/markup-compatibility/2006" xmlns:wp14="http://schemas.microsoft.com/office/word/2010/wordprocessingDrawing" xmlns:w14="http://schemas.microsoft.com/office/word/2010/wordml" mc:Ignorable="w14 wp14">
+<w:ftr xmlns:o="urn:schemas-microsoft-com:office:office" xmlns:r="http://schemas.openxmlformats.org/officeDocument/2006/relationships" xmlns:v="urn:schemas-microsoft-com:vml" xmlns:w="http://schemas.openxmlformats.org/wordprocessingml/2006/main" xmlns:w10="urn:schemas-microsoft-com:office:word" xmlns:wp="http://schemas.openxmlformats.org/drawingml/2006/wordprocessingDrawing" xmlns:wps="http://schemas.microsoft.com/office/word/2010/wordprocessingShape" xmlns:wpg="http://schemas.microsoft.com/office/word/2010/wordprocessingGroup" xmlns:mc="http://schemas.openxmlformats.org/markup-compatibility/2006" xmlns:wp14="http://schemas.microsoft.com/office/word/2010/wordprocessingDrawing" xmlns:w14="http://schemas.microsoft.com/office/word/2010/wordml" xmlns:w15="http://schemas.microsoft.com/office/word/2012/wordml" mc:Ignorable="w14 wp14 w15">
   <w:p>
     <w:pPr>
       <w:pStyle w:val="Footer"/>
@@ -1257,7 +1292,7 @@
     </w:r>
     <w:r>
       <w:rPr/>
-      <w:instrText> PAGE </w:instrText>
+      <w:instrText xml:space="preserve"> PAGE </w:instrText>
     </w:r>
     <w:r>
       <w:rPr/>
@@ -1290,10 +1325,10 @@
         </w:tabs>
         <w:ind w:left="0" w:hanging="0"/>
       </w:pPr>
+      <w:rPr/>
     </w:lvl>
     <w:lvl w:ilvl="1">
       <w:start w:val="1"/>
-      <w:pStyle w:val="Heading2"/>
       <w:numFmt w:val="none"/>
       <w:suff w:val="nothing"/>
       <w:lvlText w:val=""/>
@@ -1304,6 +1339,7 @@
         </w:tabs>
         <w:ind w:left="0" w:hanging="0"/>
       </w:pPr>
+      <w:rPr/>
     </w:lvl>
     <w:lvl w:ilvl="2">
       <w:start w:val="1"/>
@@ -1317,6 +1353,7 @@
         </w:tabs>
         <w:ind w:left="0" w:hanging="0"/>
       </w:pPr>
+      <w:rPr/>
     </w:lvl>
     <w:lvl w:ilvl="3">
       <w:start w:val="1"/>
@@ -1330,6 +1367,7 @@
         </w:tabs>
         <w:ind w:left="0" w:hanging="0"/>
       </w:pPr>
+      <w:rPr/>
     </w:lvl>
     <w:lvl w:ilvl="4">
       <w:start w:val="1"/>
@@ -1343,6 +1381,7 @@
         </w:tabs>
         <w:ind w:left="0" w:hanging="0"/>
       </w:pPr>
+      <w:rPr/>
     </w:lvl>
     <w:lvl w:ilvl="5">
       <w:start w:val="1"/>
@@ -1356,6 +1395,7 @@
         </w:tabs>
         <w:ind w:left="0" w:hanging="0"/>
       </w:pPr>
+      <w:rPr/>
     </w:lvl>
     <w:lvl w:ilvl="6">
       <w:start w:val="1"/>
@@ -1369,6 +1409,7 @@
         </w:tabs>
         <w:ind w:left="0" w:hanging="0"/>
       </w:pPr>
+      <w:rPr/>
     </w:lvl>
     <w:lvl w:ilvl="7">
       <w:start w:val="1"/>
@@ -1382,6 +1423,7 @@
         </w:tabs>
         <w:ind w:left="0" w:hanging="0"/>
       </w:pPr>
+      <w:rPr/>
     </w:lvl>
     <w:lvl w:ilvl="8">
       <w:start w:val="1"/>
@@ -1395,6 +1437,7 @@
         </w:tabs>
         <w:ind w:left="0" w:hanging="0"/>
       </w:pPr>
+      <w:rPr/>
     </w:lvl>
   </w:abstractNum>
   <w:abstractNum w:abstractNumId="2">
@@ -1410,6 +1453,7 @@
         </w:tabs>
         <w:ind w:left="0" w:hanging="0"/>
       </w:pPr>
+      <w:rPr/>
     </w:lvl>
     <w:lvl w:ilvl="1">
       <w:start w:val="1"/>
@@ -1423,6 +1467,7 @@
         </w:tabs>
         <w:ind w:left="0" w:hanging="0"/>
       </w:pPr>
+      <w:rPr/>
     </w:lvl>
     <w:lvl w:ilvl="2">
       <w:start w:val="1"/>
@@ -1436,6 +1481,7 @@
         </w:tabs>
         <w:ind w:left="0" w:hanging="0"/>
       </w:pPr>
+      <w:rPr/>
     </w:lvl>
     <w:lvl w:ilvl="3">
       <w:start w:val="1"/>
@@ -1449,6 +1495,7 @@
         </w:tabs>
         <w:ind w:left="0" w:hanging="0"/>
       </w:pPr>
+      <w:rPr/>
     </w:lvl>
     <w:lvl w:ilvl="4">
       <w:start w:val="1"/>
@@ -1462,6 +1509,7 @@
         </w:tabs>
         <w:ind w:left="0" w:hanging="0"/>
       </w:pPr>
+      <w:rPr/>
     </w:lvl>
     <w:lvl w:ilvl="5">
       <w:start w:val="1"/>
@@ -1475,6 +1523,7 @@
         </w:tabs>
         <w:ind w:left="0" w:hanging="0"/>
       </w:pPr>
+      <w:rPr/>
     </w:lvl>
     <w:lvl w:ilvl="6">
       <w:start w:val="1"/>
@@ -1488,6 +1537,7 @@
         </w:tabs>
         <w:ind w:left="0" w:hanging="0"/>
       </w:pPr>
+      <w:rPr/>
     </w:lvl>
     <w:lvl w:ilvl="7">
       <w:start w:val="1"/>
@@ -1501,6 +1551,7 @@
         </w:tabs>
         <w:ind w:left="0" w:hanging="0"/>
       </w:pPr>
+      <w:rPr/>
     </w:lvl>
     <w:lvl w:ilvl="8">
       <w:start w:val="1"/>
@@ -1514,6 +1565,7 @@
         </w:tabs>
         <w:ind w:left="0" w:hanging="0"/>
       </w:pPr>
+      <w:rPr/>
     </w:lvl>
   </w:abstractNum>
   <w:abstractNum w:abstractNumId="3">
@@ -1788,6 +1840,126 @@
       <w:rPr>
         <w:rFonts w:ascii="OpenSymbol" w:hAnsi="OpenSymbol" w:cs="OpenSymbol" w:hint="default"/>
       </w:rPr>
+    </w:lvl>
+  </w:abstractNum>
+  <w:abstractNum w:abstractNumId="5">
+    <w:lvl w:ilvl="0">
+      <w:start w:val="1"/>
+      <w:numFmt w:val="none"/>
+      <w:suff w:val="nothing"/>
+      <w:lvlText w:val=""/>
+      <w:lvlJc w:val="left"/>
+      <w:pPr>
+        <w:tabs>
+          <w:tab w:val="num" w:pos="0"/>
+        </w:tabs>
+        <w:ind w:left="0" w:hanging="0"/>
+      </w:pPr>
+    </w:lvl>
+    <w:lvl w:ilvl="1">
+      <w:start w:val="1"/>
+      <w:numFmt w:val="none"/>
+      <w:suff w:val="nothing"/>
+      <w:lvlText w:val=""/>
+      <w:lvlJc w:val="left"/>
+      <w:pPr>
+        <w:tabs>
+          <w:tab w:val="num" w:pos="0"/>
+        </w:tabs>
+        <w:ind w:left="0" w:hanging="0"/>
+      </w:pPr>
+    </w:lvl>
+    <w:lvl w:ilvl="2">
+      <w:start w:val="1"/>
+      <w:pStyle w:val="Heading3"/>
+      <w:numFmt w:val="none"/>
+      <w:suff w:val="nothing"/>
+      <w:lvlText w:val=""/>
+      <w:lvlJc w:val="left"/>
+      <w:pPr>
+        <w:tabs>
+          <w:tab w:val="num" w:pos="0"/>
+        </w:tabs>
+        <w:ind w:left="0" w:hanging="0"/>
+      </w:pPr>
+    </w:lvl>
+    <w:lvl w:ilvl="3">
+      <w:start w:val="1"/>
+      <w:numFmt w:val="none"/>
+      <w:suff w:val="nothing"/>
+      <w:lvlText w:val=""/>
+      <w:lvlJc w:val="left"/>
+      <w:pPr>
+        <w:tabs>
+          <w:tab w:val="num" w:pos="0"/>
+        </w:tabs>
+        <w:ind w:left="0" w:hanging="0"/>
+      </w:pPr>
+    </w:lvl>
+    <w:lvl w:ilvl="4">
+      <w:start w:val="1"/>
+      <w:numFmt w:val="none"/>
+      <w:suff w:val="nothing"/>
+      <w:lvlText w:val=""/>
+      <w:lvlJc w:val="left"/>
+      <w:pPr>
+        <w:tabs>
+          <w:tab w:val="num" w:pos="0"/>
+        </w:tabs>
+        <w:ind w:left="0" w:hanging="0"/>
+      </w:pPr>
+    </w:lvl>
+    <w:lvl w:ilvl="5">
+      <w:start w:val="1"/>
+      <w:numFmt w:val="none"/>
+      <w:suff w:val="nothing"/>
+      <w:lvlText w:val=""/>
+      <w:lvlJc w:val="left"/>
+      <w:pPr>
+        <w:tabs>
+          <w:tab w:val="num" w:pos="0"/>
+        </w:tabs>
+        <w:ind w:left="0" w:hanging="0"/>
+      </w:pPr>
+    </w:lvl>
+    <w:lvl w:ilvl="6">
+      <w:start w:val="1"/>
+      <w:numFmt w:val="none"/>
+      <w:suff w:val="nothing"/>
+      <w:lvlText w:val=""/>
+      <w:lvlJc w:val="left"/>
+      <w:pPr>
+        <w:tabs>
+          <w:tab w:val="num" w:pos="0"/>
+        </w:tabs>
+        <w:ind w:left="0" w:hanging="0"/>
+      </w:pPr>
+    </w:lvl>
+    <w:lvl w:ilvl="7">
+      <w:start w:val="1"/>
+      <w:numFmt w:val="none"/>
+      <w:suff w:val="nothing"/>
+      <w:lvlText w:val=""/>
+      <w:lvlJc w:val="left"/>
+      <w:pPr>
+        <w:tabs>
+          <w:tab w:val="num" w:pos="0"/>
+        </w:tabs>
+        <w:ind w:left="0" w:hanging="0"/>
+      </w:pPr>
+    </w:lvl>
+    <w:lvl w:ilvl="8">
+      <w:start w:val="1"/>
+      <w:numFmt w:val="none"/>
+      <w:suff w:val="nothing"/>
+      <w:lvlText w:val=""/>
+      <w:lvlJc w:val="left"/>
+      <w:pPr>
+        <w:tabs>
+          <w:tab w:val="num" w:pos="0"/>
+        </w:tabs>
+        <w:ind w:left="0" w:hanging="0"/>
+      </w:pPr>
     </w:lvl>
   </w:abstractNum>
   <w:num w:numId="1">
@@ -1801,6 +1973,9 @@
   </w:num>
   <w:num w:numId="4">
     <w:abstractNumId w:val="4"/>
+  </w:num>
+  <w:num w:numId="5">
+    <w:abstractNumId w:val="5"/>
   </w:num>
 </w:numbering>
 </file>
@@ -2204,6 +2379,7 @@
     <w:qFormat/>
     <w:pPr>
       <w:widowControl/>
+      <w:suppressAutoHyphens w:val="true"/>
       <w:bidi w:val="0"/>
       <w:spacing w:lineRule="exact" w:line="260" w:before="0" w:after="0"/>
       <w:jc w:val="left"/>
@@ -2235,6 +2411,23 @@
       <w:bCs/>
       <w:sz w:val="32"/>
       <w:szCs w:val="32"/>
+    </w:rPr>
+  </w:style>
+  <w:style w:type="paragraph" w:styleId="Heading3">
+    <w:name w:val="Heading 3"/>
+    <w:basedOn w:val="Heading"/>
+    <w:next w:val="TextBody"/>
+    <w:qFormat/>
+    <w:pPr>
+      <w:spacing w:before="140" w:after="120"/>
+      <w:outlineLvl w:val="2"/>
+    </w:pPr>
+    <w:rPr>
+      <w:rFonts w:ascii="Liberation Serif" w:hAnsi="Liberation Serif" w:eastAsia="DejaVu Sans" w:cs="DejaVu Sans"/>
+      <w:b/>
+      <w:bCs/>
+      <w:sz w:val="28"/>
+      <w:szCs w:val="28"/>
     </w:rPr>
   </w:style>
   <w:style w:type="character" w:styleId="DefaultParagraphFont" w:default="1">

</xml_diff>